<commit_message>
almost finished part 1
</commit_message>
<xml_diff>
--- a/insurance_report.docx
+++ b/insurance_report.docx
@@ -149,7 +149,7 @@
           <w:sz w:val="32"/>
           <w:rFonts w:ascii="David" w:hAnsi="David" w:cs="David"/>
         </w:rPr>
-        <w:t>1. המבוטח</w:t>
+        <w:t>1. כללי</w:t>
       </w:r>
       <w:r>
         <w:br/>
@@ -165,7 +165,7 @@
           <w:sz w:val="26"/>
           <w:rFonts w:ascii="David" w:hAnsi="David" w:cs="David"/>
         </w:rPr>
-        <w:t>שם משפחה: אלכסנדר שניידרמן</w:t>
+        <w:t>נתבקשנו על ידי חברתכם לבצע חקירה בעקבות הודעת המבוטח על תאונה שארעה לו ברכבו מסוג: קיה בצבע פיקנטו כחול,משנת יצור 2020.</w:t>
       </w:r>
     </w:p>
     <w:p>
@@ -178,7 +178,20 @@
           <w:sz w:val="26"/>
           <w:rFonts w:ascii="David" w:hAnsi="David" w:cs="David"/>
         </w:rPr>
-        <w:t xml:space="preserve">מספר תעודת זהות: </w:t>
+        <w:t>כתוצאה מהתאונה נפגעו שני הרכבים המעורבים – רכבו של המבוטח אופנוע צד ג' מס' רישוי:  554-49-103 מסוג ימהה טימקס בצבע כחול, 2019 משנת ייצור</w:t>
+      </w:r>
+    </w:p>
+    <w:p>
+      <w:pPr>
+        <w:ind w:left="720"/>
+        <w:jc w:val="right"/>
+      </w:pPr>
+      <w:r>
+        <w:rPr>
+          <w:sz w:val="26"/>
+          <w:rFonts w:ascii="David" w:hAnsi="David" w:cs="David"/>
+        </w:rPr>
+        <w:t xml:space="preserve">להלן יובאו ממצאינו: </w:t>
       </w:r>
     </w:p>
     <w:p>
@@ -191,7 +204,7 @@
           <w:sz w:val="32"/>
           <w:rFonts w:ascii="David" w:hAnsi="David" w:cs="David"/>
         </w:rPr>
-        <w:t>2. מסוג האירוע</w:t>
+        <w:t>2. התביעה</w:t>
       </w:r>
       <w:r>
         <w:br/>
@@ -207,7 +220,7 @@
           <w:sz w:val="26"/>
           <w:rFonts w:ascii="David" w:hAnsi="David" w:cs="David"/>
         </w:rPr>
-        <w:t>מספר רישוי רכב: 123-45-678</w:t>
+        <w:t>המדובר בתאונה בין המבוטח לאופנוע צד ג'</w:t>
       </w:r>
     </w:p>
     <w:p>
@@ -220,7 +233,7 @@
           <w:sz w:val="26"/>
           <w:rFonts w:ascii="David" w:hAnsi="David" w:cs="David"/>
         </w:rPr>
-        <w:t>תאריך האירוע: 31.12.2023</w:t>
+        <w:t>רכב המבוטח: מס' רישוי 123-45-678מסוגקיהפיקנטובצבעכחולמנועבנזין,נפח מנוע 2000 סמ''ק,  גיר אוטומטית, 4 דלתות, 7 כריות אוויר, שנת יצור 2020 .</w:t>
       </w:r>
     </w:p>
     <w:p>
@@ -233,7 +246,7 @@
           <w:sz w:val="26"/>
           <w:rFonts w:ascii="David" w:hAnsi="David" w:cs="David"/>
         </w:rPr>
-        <w:t>מספר תביעה: 2418022441</w:t>
+        <w:t>הרכב רשום ע''ש אלכסנדר שניידרמן, מר'חשנקין 13 ראשלצהרכב בבעלות רביעית</w:t>
       </w:r>
     </w:p>
     <w:p>
@@ -246,20 +259,7 @@
           <w:sz w:val="26"/>
           <w:rFonts w:ascii="David" w:hAnsi="David" w:cs="David"/>
         </w:rPr>
-        <w:t>סוג רכב: סדאן</w:t>
-      </w:r>
-    </w:p>
-    <w:p>
-      <w:pPr>
-        <w:ind w:left="720"/>
-        <w:jc w:val="right"/>
-      </w:pPr>
-      <w:r>
-        <w:rPr>
-          <w:sz w:val="26"/>
-          <w:rFonts w:ascii="David" w:hAnsi="David" w:cs="David"/>
-        </w:rPr>
-        <w:t>צבע רכב: כחול</w:t>
+        <w:t xml:space="preserve">התאונה דווחה שהתרחשה בתאריך ה- 31.12.2023תאריך טסט אחרון: 2023-01-01, תוקף רישיון2024-01-01 להלן צילום רישיון הרכב של המבוטח : </w:t>
       </w:r>
     </w:p>
     <w:p>
@@ -369,7 +369,7 @@
           <w:sz w:val="26"/>
           <w:rFonts w:ascii="David" w:hAnsi="David" w:cs="David"/>
         </w:rPr>
-        <w:t>שם וכתובת בעל הרכב: אלכסנדר שניידרמן, תל אביב</w:t>
+        <w:t>שם וכתובת בעל הרכב: שנקין 13 ראשלצ</w:t>
       </w:r>
     </w:p>
     <w:p>

</xml_diff>